<commit_message>
Ultimos códigos Portugol studio
</commit_message>
<xml_diff>
--- a/G12/Diário Generation.docx
+++ b/G12/Diário Generation.docx
@@ -17,9 +17,11 @@
       <w:r>
         <w:br/>
       </w:r>
+      <w:bookmarkStart w:id="0" w:name="_GoBack"/>
       <w:r>
         <w:t>HihqNl5u</w:t>
       </w:r>
+      <w:bookmarkEnd w:id="0"/>
       <w:r>
         <w:br/>
         <w:t xml:space="preserve">Senha </w:t>
@@ -113,6 +115,16 @@
         </w:r>
       </w:hyperlink>
     </w:p>
+    <w:p>
+      <w:hyperlink r:id="rId8" w:history="1">
+        <w:r>
+          <w:rPr>
+            <w:rStyle w:val="Hyperlink"/>
+          </w:rPr>
+          <w:t>https://docs.google.com/document/d/1Gt1vNis2FGLAfqbyS_tObks9qUevEBHL/edit</w:t>
+        </w:r>
+      </w:hyperlink>
+    </w:p>
     <w:p/>
     <w:p/>
     <w:p>
@@ -398,12 +410,15 @@
       </w:r>
       <w:r>
         <w:br/>
-        <w:t xml:space="preserve">Como em todos os trabalhos, sempre terá alguém com mais experiência na área, e para ter um trabalho sempre responsável com relação aos desafios que está fora da nossa linha de aprendizado, é usar a estratégia da comunicação e pedir ajuda. Não ter vergonha de pedir ajuda, pois todos temos algo a mais pra aprender. </w:t>
-      </w:r>
-    </w:p>
-    <w:p>
+        <w:t xml:space="preserve">Como em todos os trabalhos, sempre terá alguém com mais experiência na área, e para ter um trabalho sempre responsável com relação aos desafios que está fora da nossa linha de </w:t>
+      </w:r>
       <w:r>
         <w:lastRenderedPageBreak/>
+        <w:t xml:space="preserve">aprendizado, é usar a estratégia da comunicação e pedir ajuda. Não ter vergonha de pedir ajuda, pois todos temos algo a mais pra aprender. </w:t>
+      </w:r>
+    </w:p>
+    <w:p>
+      <w:r>
         <w:t>CI/</w:t>
       </w:r>
       <w:proofErr w:type="gramStart"/>
@@ -562,31 +577,274 @@
       </w:r>
     </w:p>
     <w:p>
+      <w:r>
+        <w:br/>
+        <w:t>Dicas</w:t>
+      </w:r>
+      <w:r>
+        <w:br/>
+      </w:r>
+      <w:proofErr w:type="spellStart"/>
+      <w:r>
+        <w:t>Neuroplasticidade</w:t>
+      </w:r>
+      <w:proofErr w:type="spellEnd"/>
+      <w:r>
+        <w:br/>
+      </w:r>
+      <w:proofErr w:type="spellStart"/>
+      <w:r>
+        <w:t>Spaceeffect</w:t>
+      </w:r>
+      <w:proofErr w:type="spellEnd"/>
+    </w:p>
+    <w:p>
       <w:pPr>
         <w:rPr>
           <w:u w:val="single"/>
         </w:rPr>
       </w:pPr>
-      <w:r>
-        <w:br/>
-        <w:t>Dicas</w:t>
-      </w:r>
-      <w:r>
-        <w:br/>
-      </w:r>
-      <w:proofErr w:type="spellStart"/>
-      <w:r>
-        <w:t>Neuroplasticidade</w:t>
-      </w:r>
-      <w:proofErr w:type="spellEnd"/>
-      <w:r>
-        <w:br/>
-      </w:r>
-      <w:r>
-        <w:t>Spaceeffect</w:t>
-      </w:r>
-      <w:bookmarkStart w:id="0" w:name="_GoBack"/>
-      <w:bookmarkEnd w:id="0"/>
+      <w:proofErr w:type="spellStart"/>
+      <w:r>
+        <w:rPr>
+          <w:u w:val="single"/>
+        </w:rPr>
+        <w:t>Édica</w:t>
+      </w:r>
+      <w:proofErr w:type="spellEnd"/>
+    </w:p>
+    <w:p>
+      <w:pPr>
+        <w:rPr>
+          <w:u w:val="single"/>
+        </w:rPr>
+      </w:pPr>
+      <w:r>
+        <w:rPr>
+          <w:u w:val="single"/>
+        </w:rPr>
+        <w:t xml:space="preserve">Considerando a variável TEMPO, terminou a </w:t>
+      </w:r>
+      <w:proofErr w:type="spellStart"/>
+      <w:r>
+        <w:rPr>
+          <w:u w:val="single"/>
+        </w:rPr>
+        <w:t>generation</w:t>
+      </w:r>
+      <w:proofErr w:type="spellEnd"/>
+      <w:r>
+        <w:rPr>
+          <w:u w:val="single"/>
+        </w:rPr>
+        <w:t xml:space="preserve"> se aprofunde em JAVA</w:t>
+      </w:r>
+      <w:r>
+        <w:rPr>
+          <w:u w:val="single"/>
+        </w:rPr>
+        <w:cr/>
+      </w:r>
+      <w:proofErr w:type="gramStart"/>
+      <w:r>
+        <w:rPr>
+          <w:u w:val="single"/>
+        </w:rPr>
+        <w:t>principalmente</w:t>
+      </w:r>
+      <w:proofErr w:type="gramEnd"/>
+      <w:r>
+        <w:rPr>
+          <w:u w:val="single"/>
+        </w:rPr>
+        <w:t xml:space="preserve"> em SPRING</w:t>
+      </w:r>
+      <w:r>
+        <w:rPr>
+          <w:u w:val="single"/>
+        </w:rPr>
+        <w:cr/>
+      </w:r>
+      <w:proofErr w:type="gramStart"/>
+      <w:r>
+        <w:rPr>
+          <w:u w:val="single"/>
+        </w:rPr>
+        <w:t>e</w:t>
+      </w:r>
+      <w:proofErr w:type="gramEnd"/>
+      <w:r>
+        <w:rPr>
+          <w:u w:val="single"/>
+        </w:rPr>
+        <w:t xml:space="preserve"> se </w:t>
+      </w:r>
+      <w:proofErr w:type="spellStart"/>
+      <w:r>
+        <w:rPr>
+          <w:u w:val="single"/>
+        </w:rPr>
+        <w:t>vc</w:t>
+      </w:r>
+      <w:proofErr w:type="spellEnd"/>
+      <w:r>
+        <w:rPr>
+          <w:u w:val="single"/>
+        </w:rPr>
+        <w:t xml:space="preserve"> tive tempo, vá estudando </w:t>
+      </w:r>
+      <w:proofErr w:type="spellStart"/>
+      <w:r>
+        <w:rPr>
+          <w:u w:val="single"/>
+        </w:rPr>
+        <w:t>python</w:t>
+      </w:r>
+      <w:proofErr w:type="spellEnd"/>
+      <w:r>
+        <w:rPr>
+          <w:u w:val="single"/>
+        </w:rPr>
+        <w:t xml:space="preserve"> (muito mais fácil) no processo</w:t>
+      </w:r>
+      <w:r>
+        <w:rPr>
+          <w:u w:val="single"/>
+        </w:rPr>
+        <w:cr/>
+      </w:r>
+      <w:proofErr w:type="gramStart"/>
+      <w:r>
+        <w:rPr>
+          <w:u w:val="single"/>
+        </w:rPr>
+        <w:t>porque</w:t>
+      </w:r>
+      <w:proofErr w:type="gramEnd"/>
+      <w:r>
+        <w:rPr>
+          <w:u w:val="single"/>
+        </w:rPr>
+        <w:t xml:space="preserve">, logo </w:t>
+      </w:r>
+      <w:proofErr w:type="spellStart"/>
+      <w:r>
+        <w:rPr>
+          <w:u w:val="single"/>
+        </w:rPr>
+        <w:t>logo</w:t>
+      </w:r>
+      <w:proofErr w:type="spellEnd"/>
+      <w:r>
+        <w:rPr>
+          <w:u w:val="single"/>
+        </w:rPr>
+        <w:t xml:space="preserve"> uma porrada de programas </w:t>
+      </w:r>
+      <w:proofErr w:type="spellStart"/>
+      <w:r>
+        <w:rPr>
+          <w:u w:val="single"/>
+        </w:rPr>
+        <w:t>javas</w:t>
+      </w:r>
+      <w:proofErr w:type="spellEnd"/>
+      <w:r>
+        <w:rPr>
+          <w:u w:val="single"/>
+        </w:rPr>
+        <w:t xml:space="preserve"> serão remodelados em </w:t>
+      </w:r>
+      <w:proofErr w:type="spellStart"/>
+      <w:r>
+        <w:rPr>
+          <w:u w:val="single"/>
+        </w:rPr>
+        <w:t>python</w:t>
+      </w:r>
+      <w:proofErr w:type="spellEnd"/>
+      <w:r>
+        <w:rPr>
+          <w:u w:val="single"/>
+        </w:rPr>
+        <w:cr/>
+      </w:r>
+      <w:proofErr w:type="gramStart"/>
+      <w:r>
+        <w:rPr>
+          <w:u w:val="single"/>
+        </w:rPr>
+        <w:t>sabe</w:t>
+      </w:r>
+      <w:proofErr w:type="gramEnd"/>
+      <w:r>
+        <w:rPr>
+          <w:u w:val="single"/>
+        </w:rPr>
+        <w:t xml:space="preserve"> os dois vai dar um futuro legal.</w:t>
+      </w:r>
+      <w:r>
+        <w:rPr>
+          <w:u w:val="single"/>
+        </w:rPr>
+        <w:cr/>
+      </w:r>
+      <w:proofErr w:type="gramStart"/>
+      <w:r>
+        <w:rPr>
+          <w:u w:val="single"/>
+        </w:rPr>
+        <w:t>e</w:t>
+      </w:r>
+      <w:proofErr w:type="gramEnd"/>
+      <w:r>
+        <w:rPr>
+          <w:u w:val="single"/>
+        </w:rPr>
+        <w:t xml:space="preserve"> sim, eu escolhi esse caminho </w:t>
+      </w:r>
+      <w:proofErr w:type="spellStart"/>
+      <w:r>
+        <w:rPr>
+          <w:u w:val="single"/>
+        </w:rPr>
+        <w:t>tb</w:t>
+      </w:r>
+      <w:proofErr w:type="spellEnd"/>
+      <w:r>
+        <w:rPr>
+          <w:u w:val="single"/>
+        </w:rPr>
+        <w:t xml:space="preserve">, para me garanti com professor e como desenvolvedor </w:t>
+      </w:r>
+      <w:proofErr w:type="spellStart"/>
+      <w:r>
+        <w:rPr>
+          <w:u w:val="single"/>
+        </w:rPr>
+        <w:t>tb</w:t>
+      </w:r>
+      <w:proofErr w:type="spellEnd"/>
+    </w:p>
+    <w:p>
+      <w:pPr>
+        <w:rPr>
+          <w:u w:val="single"/>
+        </w:rPr>
+      </w:pPr>
+    </w:p>
+    <w:p>
+      <w:pPr>
+        <w:rPr>
+          <w:u w:val="single"/>
+        </w:rPr>
+      </w:pPr>
+      <w:r>
+        <w:rPr>
+          <w:u w:val="single"/>
+        </w:rPr>
+        <w:t xml:space="preserve">Pãozinho francês - </w:t>
+      </w:r>
     </w:p>
     <w:sectPr>
       <w:pgSz w:w="11906" w:h="16838"/>

</xml_diff>